<commit_message>
Modified RECIST gen to create a sheet for every single exam between baseline and current exam
</commit_message>
<xml_diff>
--- a/RECISTForm.docx
+++ b/RECISTForm.docx
@@ -93,11 +93,12 @@
             <w:tcBorders>
               <w:right w:val="nil"/>
             </w:tcBorders>
-            <w:vAlign w:val="center"/>
+            <w:vAlign w:val="bottom"/>
           </w:tcPr>
           <w:p>
             <w:pPr>
               <w:spacing w:before="240"/>
+              <w:jc w:val="center"/>
               <w:rPr>
                 <w:sz w:val="16"/>
               </w:rPr>
@@ -116,11 +117,12 @@
             <w:tcBorders>
               <w:left w:val="nil"/>
             </w:tcBorders>
-            <w:vAlign w:val="center"/>
+            <w:vAlign w:val="bottom"/>
           </w:tcPr>
           <w:p>
             <w:pPr>
               <w:spacing w:before="240"/>
+              <w:jc w:val="center"/>
               <w:rPr>
                 <w:sz w:val="16"/>
               </w:rPr>
@@ -133,11 +135,12 @@
             <w:tcBorders>
               <w:right w:val="nil"/>
             </w:tcBorders>
-            <w:vAlign w:val="center"/>
+            <w:vAlign w:val="bottom"/>
           </w:tcPr>
           <w:p>
             <w:pPr>
               <w:spacing w:before="240"/>
+              <w:jc w:val="center"/>
               <w:rPr>
                 <w:sz w:val="16"/>
               </w:rPr>
@@ -156,11 +159,12 @@
             <w:tcBorders>
               <w:left w:val="nil"/>
             </w:tcBorders>
-            <w:vAlign w:val="center"/>
+            <w:vAlign w:val="bottom"/>
           </w:tcPr>
           <w:p>
             <w:pPr>
               <w:spacing w:before="240"/>
+              <w:jc w:val="center"/>
               <w:rPr>
                 <w:sz w:val="16"/>
               </w:rPr>
@@ -173,11 +177,12 @@
             <w:tcBorders>
               <w:right w:val="nil"/>
             </w:tcBorders>
-            <w:vAlign w:val="center"/>
+            <w:vAlign w:val="bottom"/>
           </w:tcPr>
           <w:p>
             <w:pPr>
               <w:spacing w:before="240"/>
+              <w:jc w:val="center"/>
               <w:rPr>
                 <w:b/>
                 <w:sz w:val="16"/>
@@ -205,7 +210,7 @@
             <w:tcBorders>
               <w:left w:val="nil"/>
             </w:tcBorders>
-            <w:vAlign w:val="center"/>
+            <w:vAlign w:val="bottom"/>
           </w:tcPr>
           <w:p>
             <w:pPr>
@@ -222,7 +227,7 @@
           <w:tcPr>
             <w:tcW w:w="270" w:type="dxa"/>
             <w:shd w:val="clear" w:color="auto" w:fill="FFFFFF" w:themeFill="background1"/>
-            <w:vAlign w:val="center"/>
+            <w:vAlign w:val="bottom"/>
           </w:tcPr>
           <w:p>
             <w:pPr>
@@ -240,11 +245,12 @@
             <w:tcBorders>
               <w:right w:val="nil"/>
             </w:tcBorders>
-            <w:vAlign w:val="center"/>
+            <w:vAlign w:val="bottom"/>
           </w:tcPr>
           <w:p>
             <w:pPr>
               <w:spacing w:before="240"/>
+              <w:jc w:val="center"/>
               <w:rPr>
                 <w:b/>
                 <w:sz w:val="16"/>
@@ -325,6 +331,7 @@
               <w:top w:val="single" w:sz="24" w:space="0" w:color="auto"/>
               <w:bottom w:val="single" w:sz="12" w:space="0" w:color="auto"/>
             </w:tcBorders>
+            <w:vAlign w:val="center"/>
           </w:tcPr>
           <w:p>
             <w:pPr>
@@ -361,7 +368,7 @@
     <w:tbl>
       <w:tblPr>
         <w:tblStyle w:val="TableGrid"/>
-        <w:tblW w:w="10620" w:type="dxa"/>
+        <w:tblW w:w="10624" w:type="dxa"/>
         <w:tblInd w:w="-635" w:type="dxa"/>
         <w:tblLayout w:type="fixed"/>
         <w:tblCellMar>
@@ -371,9 +378,9 @@
         <w:tblLook w:val="04A0" w:firstRow="1" w:lastRow="0" w:firstColumn="1" w:lastColumn="0" w:noHBand="0" w:noVBand="1"/>
       </w:tblPr>
       <w:tblGrid>
-        <w:gridCol w:w="810"/>
-        <w:gridCol w:w="3060"/>
-        <w:gridCol w:w="810"/>
+        <w:gridCol w:w="811"/>
+        <w:gridCol w:w="3062"/>
+        <w:gridCol w:w="811"/>
         <w:gridCol w:w="1080"/>
         <w:gridCol w:w="1080"/>
         <w:gridCol w:w="810"/>
@@ -387,7 +394,7 @@
         </w:trPr>
         <w:tc>
           <w:tcPr>
-            <w:tcW w:w="810" w:type="dxa"/>
+            <w:tcW w:w="811" w:type="dxa"/>
             <w:tcBorders>
               <w:top w:val="single" w:sz="8" w:space="0" w:color="auto"/>
               <w:bottom w:val="single" w:sz="8" w:space="0" w:color="auto"/>
@@ -411,7 +418,7 @@
         </w:tc>
         <w:tc>
           <w:tcPr>
-            <w:tcW w:w="3060" w:type="dxa"/>
+            <w:tcW w:w="3062" w:type="dxa"/>
             <w:tcBorders>
               <w:top w:val="single" w:sz="8" w:space="0" w:color="auto"/>
               <w:bottom w:val="single" w:sz="8" w:space="0" w:color="auto"/>
@@ -435,7 +442,7 @@
         </w:tc>
         <w:tc>
           <w:tcPr>
-            <w:tcW w:w="810" w:type="dxa"/>
+            <w:tcW w:w="811" w:type="dxa"/>
             <w:tcBorders>
               <w:top w:val="single" w:sz="8" w:space="0" w:color="auto"/>
               <w:bottom w:val="single" w:sz="8" w:space="0" w:color="auto"/>
@@ -616,41 +623,41 @@
         </w:trPr>
         <w:tc>
           <w:tcPr>
-            <w:tcW w:w="810" w:type="dxa"/>
-            <w:tcBorders>
-              <w:top w:val="single" w:sz="8" w:space="0" w:color="auto"/>
-            </w:tcBorders>
-            <w:vAlign w:val="center"/>
-          </w:tcPr>
-          <w:p>
-            <w:pPr>
-              <w:rPr>
-                <w:b/>
-                <w:sz w:val="14"/>
-              </w:rPr>
-            </w:pPr>
-          </w:p>
-        </w:tc>
-        <w:tc>
-          <w:tcPr>
-            <w:tcW w:w="3060" w:type="dxa"/>
-            <w:tcBorders>
-              <w:top w:val="single" w:sz="8" w:space="0" w:color="auto"/>
-            </w:tcBorders>
-            <w:vAlign w:val="center"/>
-          </w:tcPr>
-          <w:p>
-            <w:pPr>
-              <w:rPr>
-                <w:b/>
-                <w:sz w:val="14"/>
-              </w:rPr>
-            </w:pPr>
-          </w:p>
-        </w:tc>
-        <w:tc>
-          <w:tcPr>
-            <w:tcW w:w="810" w:type="dxa"/>
+            <w:tcW w:w="811" w:type="dxa"/>
+            <w:tcBorders>
+              <w:top w:val="single" w:sz="8" w:space="0" w:color="auto"/>
+            </w:tcBorders>
+            <w:vAlign w:val="center"/>
+          </w:tcPr>
+          <w:p>
+            <w:pPr>
+              <w:rPr>
+                <w:b/>
+                <w:sz w:val="14"/>
+              </w:rPr>
+            </w:pPr>
+          </w:p>
+        </w:tc>
+        <w:tc>
+          <w:tcPr>
+            <w:tcW w:w="3062" w:type="dxa"/>
+            <w:tcBorders>
+              <w:top w:val="single" w:sz="8" w:space="0" w:color="auto"/>
+            </w:tcBorders>
+            <w:vAlign w:val="center"/>
+          </w:tcPr>
+          <w:p>
+            <w:pPr>
+              <w:rPr>
+                <w:b/>
+                <w:sz w:val="14"/>
+              </w:rPr>
+            </w:pPr>
+          </w:p>
+        </w:tc>
+        <w:tc>
+          <w:tcPr>
+            <w:tcW w:w="811" w:type="dxa"/>
             <w:tcBorders>
               <w:top w:val="single" w:sz="8" w:space="0" w:color="auto"/>
             </w:tcBorders>
@@ -778,6 +785,8 @@
             </w:r>
           </w:p>
         </w:tc>
+        <w:bookmarkStart w:id="0" w:name="_GoBack"/>
+        <w:bookmarkEnd w:id="0"/>
       </w:tr>
       <w:tr>
         <w:trPr>
@@ -785,41 +794,41 @@
         </w:trPr>
         <w:tc>
           <w:tcPr>
-            <w:tcW w:w="810" w:type="dxa"/>
-            <w:tcBorders>
-              <w:top w:val="single" w:sz="8" w:space="0" w:color="auto"/>
-            </w:tcBorders>
-            <w:vAlign w:val="center"/>
-          </w:tcPr>
-          <w:p>
-            <w:pPr>
-              <w:rPr>
-                <w:b/>
-                <w:sz w:val="14"/>
-              </w:rPr>
-            </w:pPr>
-          </w:p>
-        </w:tc>
-        <w:tc>
-          <w:tcPr>
-            <w:tcW w:w="3060" w:type="dxa"/>
-            <w:tcBorders>
-              <w:top w:val="single" w:sz="8" w:space="0" w:color="auto"/>
-            </w:tcBorders>
-            <w:vAlign w:val="center"/>
-          </w:tcPr>
-          <w:p>
-            <w:pPr>
-              <w:rPr>
-                <w:b/>
-                <w:sz w:val="14"/>
-              </w:rPr>
-            </w:pPr>
-          </w:p>
-        </w:tc>
-        <w:tc>
-          <w:tcPr>
-            <w:tcW w:w="810" w:type="dxa"/>
+            <w:tcW w:w="811" w:type="dxa"/>
+            <w:tcBorders>
+              <w:top w:val="single" w:sz="8" w:space="0" w:color="auto"/>
+            </w:tcBorders>
+            <w:vAlign w:val="center"/>
+          </w:tcPr>
+          <w:p>
+            <w:pPr>
+              <w:rPr>
+                <w:b/>
+                <w:sz w:val="14"/>
+              </w:rPr>
+            </w:pPr>
+          </w:p>
+        </w:tc>
+        <w:tc>
+          <w:tcPr>
+            <w:tcW w:w="3062" w:type="dxa"/>
+            <w:tcBorders>
+              <w:top w:val="single" w:sz="8" w:space="0" w:color="auto"/>
+            </w:tcBorders>
+            <w:vAlign w:val="center"/>
+          </w:tcPr>
+          <w:p>
+            <w:pPr>
+              <w:rPr>
+                <w:b/>
+                <w:sz w:val="14"/>
+              </w:rPr>
+            </w:pPr>
+          </w:p>
+        </w:tc>
+        <w:tc>
+          <w:tcPr>
+            <w:tcW w:w="811" w:type="dxa"/>
             <w:tcBorders>
               <w:top w:val="single" w:sz="8" w:space="0" w:color="auto"/>
             </w:tcBorders>
@@ -947,41 +956,41 @@
         </w:trPr>
         <w:tc>
           <w:tcPr>
-            <w:tcW w:w="810" w:type="dxa"/>
-            <w:tcBorders>
-              <w:top w:val="single" w:sz="8" w:space="0" w:color="auto"/>
-            </w:tcBorders>
-            <w:vAlign w:val="center"/>
-          </w:tcPr>
-          <w:p>
-            <w:pPr>
-              <w:rPr>
-                <w:b/>
-                <w:sz w:val="14"/>
-              </w:rPr>
-            </w:pPr>
-          </w:p>
-        </w:tc>
-        <w:tc>
-          <w:tcPr>
-            <w:tcW w:w="3060" w:type="dxa"/>
-            <w:tcBorders>
-              <w:top w:val="single" w:sz="8" w:space="0" w:color="auto"/>
-            </w:tcBorders>
-            <w:vAlign w:val="center"/>
-          </w:tcPr>
-          <w:p>
-            <w:pPr>
-              <w:rPr>
-                <w:b/>
-                <w:sz w:val="14"/>
-              </w:rPr>
-            </w:pPr>
-          </w:p>
-        </w:tc>
-        <w:tc>
-          <w:tcPr>
-            <w:tcW w:w="810" w:type="dxa"/>
+            <w:tcW w:w="811" w:type="dxa"/>
+            <w:tcBorders>
+              <w:top w:val="single" w:sz="8" w:space="0" w:color="auto"/>
+            </w:tcBorders>
+            <w:vAlign w:val="center"/>
+          </w:tcPr>
+          <w:p>
+            <w:pPr>
+              <w:rPr>
+                <w:b/>
+                <w:sz w:val="14"/>
+              </w:rPr>
+            </w:pPr>
+          </w:p>
+        </w:tc>
+        <w:tc>
+          <w:tcPr>
+            <w:tcW w:w="3062" w:type="dxa"/>
+            <w:tcBorders>
+              <w:top w:val="single" w:sz="8" w:space="0" w:color="auto"/>
+            </w:tcBorders>
+            <w:vAlign w:val="center"/>
+          </w:tcPr>
+          <w:p>
+            <w:pPr>
+              <w:rPr>
+                <w:b/>
+                <w:sz w:val="14"/>
+              </w:rPr>
+            </w:pPr>
+          </w:p>
+        </w:tc>
+        <w:tc>
+          <w:tcPr>
+            <w:tcW w:w="811" w:type="dxa"/>
             <w:tcBorders>
               <w:top w:val="single" w:sz="8" w:space="0" w:color="auto"/>
             </w:tcBorders>
@@ -1109,41 +1118,41 @@
         </w:trPr>
         <w:tc>
           <w:tcPr>
-            <w:tcW w:w="810" w:type="dxa"/>
-            <w:tcBorders>
-              <w:top w:val="single" w:sz="8" w:space="0" w:color="auto"/>
-            </w:tcBorders>
-            <w:vAlign w:val="center"/>
-          </w:tcPr>
-          <w:p>
-            <w:pPr>
-              <w:rPr>
-                <w:b/>
-                <w:sz w:val="14"/>
-              </w:rPr>
-            </w:pPr>
-          </w:p>
-        </w:tc>
-        <w:tc>
-          <w:tcPr>
-            <w:tcW w:w="3060" w:type="dxa"/>
-            <w:tcBorders>
-              <w:top w:val="single" w:sz="8" w:space="0" w:color="auto"/>
-            </w:tcBorders>
-            <w:vAlign w:val="center"/>
-          </w:tcPr>
-          <w:p>
-            <w:pPr>
-              <w:rPr>
-                <w:b/>
-                <w:sz w:val="14"/>
-              </w:rPr>
-            </w:pPr>
-          </w:p>
-        </w:tc>
-        <w:tc>
-          <w:tcPr>
-            <w:tcW w:w="810" w:type="dxa"/>
+            <w:tcW w:w="811" w:type="dxa"/>
+            <w:tcBorders>
+              <w:top w:val="single" w:sz="8" w:space="0" w:color="auto"/>
+            </w:tcBorders>
+            <w:vAlign w:val="center"/>
+          </w:tcPr>
+          <w:p>
+            <w:pPr>
+              <w:rPr>
+                <w:b/>
+                <w:sz w:val="14"/>
+              </w:rPr>
+            </w:pPr>
+          </w:p>
+        </w:tc>
+        <w:tc>
+          <w:tcPr>
+            <w:tcW w:w="3062" w:type="dxa"/>
+            <w:tcBorders>
+              <w:top w:val="single" w:sz="8" w:space="0" w:color="auto"/>
+            </w:tcBorders>
+            <w:vAlign w:val="center"/>
+          </w:tcPr>
+          <w:p>
+            <w:pPr>
+              <w:rPr>
+                <w:b/>
+                <w:sz w:val="14"/>
+              </w:rPr>
+            </w:pPr>
+          </w:p>
+        </w:tc>
+        <w:tc>
+          <w:tcPr>
+            <w:tcW w:w="811" w:type="dxa"/>
             <w:tcBorders>
               <w:top w:val="single" w:sz="8" w:space="0" w:color="auto"/>
             </w:tcBorders>
@@ -1271,41 +1280,41 @@
         </w:trPr>
         <w:tc>
           <w:tcPr>
-            <w:tcW w:w="810" w:type="dxa"/>
-            <w:tcBorders>
-              <w:top w:val="single" w:sz="8" w:space="0" w:color="auto"/>
-            </w:tcBorders>
-            <w:vAlign w:val="center"/>
-          </w:tcPr>
-          <w:p>
-            <w:pPr>
-              <w:rPr>
-                <w:b/>
-                <w:sz w:val="14"/>
-              </w:rPr>
-            </w:pPr>
-          </w:p>
-        </w:tc>
-        <w:tc>
-          <w:tcPr>
-            <w:tcW w:w="3060" w:type="dxa"/>
-            <w:tcBorders>
-              <w:top w:val="single" w:sz="8" w:space="0" w:color="auto"/>
-            </w:tcBorders>
-            <w:vAlign w:val="center"/>
-          </w:tcPr>
-          <w:p>
-            <w:pPr>
-              <w:rPr>
-                <w:b/>
-                <w:sz w:val="14"/>
-              </w:rPr>
-            </w:pPr>
-          </w:p>
-        </w:tc>
-        <w:tc>
-          <w:tcPr>
-            <w:tcW w:w="810" w:type="dxa"/>
+            <w:tcW w:w="811" w:type="dxa"/>
+            <w:tcBorders>
+              <w:top w:val="single" w:sz="8" w:space="0" w:color="auto"/>
+            </w:tcBorders>
+            <w:vAlign w:val="center"/>
+          </w:tcPr>
+          <w:p>
+            <w:pPr>
+              <w:rPr>
+                <w:b/>
+                <w:sz w:val="14"/>
+              </w:rPr>
+            </w:pPr>
+          </w:p>
+        </w:tc>
+        <w:tc>
+          <w:tcPr>
+            <w:tcW w:w="3062" w:type="dxa"/>
+            <w:tcBorders>
+              <w:top w:val="single" w:sz="8" w:space="0" w:color="auto"/>
+            </w:tcBorders>
+            <w:vAlign w:val="center"/>
+          </w:tcPr>
+          <w:p>
+            <w:pPr>
+              <w:rPr>
+                <w:b/>
+                <w:sz w:val="14"/>
+              </w:rPr>
+            </w:pPr>
+          </w:p>
+        </w:tc>
+        <w:tc>
+          <w:tcPr>
+            <w:tcW w:w="811" w:type="dxa"/>
             <w:tcBorders>
               <w:top w:val="single" w:sz="8" w:space="0" w:color="auto"/>
             </w:tcBorders>
@@ -1433,41 +1442,41 @@
         </w:trPr>
         <w:tc>
           <w:tcPr>
-            <w:tcW w:w="810" w:type="dxa"/>
-            <w:tcBorders>
-              <w:top w:val="single" w:sz="8" w:space="0" w:color="auto"/>
-            </w:tcBorders>
-            <w:vAlign w:val="center"/>
-          </w:tcPr>
-          <w:p>
-            <w:pPr>
-              <w:rPr>
-                <w:b/>
-                <w:sz w:val="14"/>
-              </w:rPr>
-            </w:pPr>
-          </w:p>
-        </w:tc>
-        <w:tc>
-          <w:tcPr>
-            <w:tcW w:w="3060" w:type="dxa"/>
-            <w:tcBorders>
-              <w:top w:val="single" w:sz="8" w:space="0" w:color="auto"/>
-            </w:tcBorders>
-            <w:vAlign w:val="center"/>
-          </w:tcPr>
-          <w:p>
-            <w:pPr>
-              <w:rPr>
-                <w:b/>
-                <w:sz w:val="14"/>
-              </w:rPr>
-            </w:pPr>
-          </w:p>
-        </w:tc>
-        <w:tc>
-          <w:tcPr>
-            <w:tcW w:w="810" w:type="dxa"/>
+            <w:tcW w:w="811" w:type="dxa"/>
+            <w:tcBorders>
+              <w:top w:val="single" w:sz="8" w:space="0" w:color="auto"/>
+            </w:tcBorders>
+            <w:vAlign w:val="center"/>
+          </w:tcPr>
+          <w:p>
+            <w:pPr>
+              <w:rPr>
+                <w:b/>
+                <w:sz w:val="14"/>
+              </w:rPr>
+            </w:pPr>
+          </w:p>
+        </w:tc>
+        <w:tc>
+          <w:tcPr>
+            <w:tcW w:w="3062" w:type="dxa"/>
+            <w:tcBorders>
+              <w:top w:val="single" w:sz="8" w:space="0" w:color="auto"/>
+            </w:tcBorders>
+            <w:vAlign w:val="center"/>
+          </w:tcPr>
+          <w:p>
+            <w:pPr>
+              <w:rPr>
+                <w:b/>
+                <w:sz w:val="14"/>
+              </w:rPr>
+            </w:pPr>
+          </w:p>
+        </w:tc>
+        <w:tc>
+          <w:tcPr>
+            <w:tcW w:w="811" w:type="dxa"/>
             <w:tcBorders>
               <w:top w:val="single" w:sz="8" w:space="0" w:color="auto"/>
             </w:tcBorders>
@@ -1516,8 +1525,6 @@
                 <w:sz w:val="14"/>
               </w:rPr>
             </w:pPr>
-            <w:bookmarkStart w:id="0" w:name="_GoBack"/>
-            <w:bookmarkEnd w:id="0"/>
           </w:p>
         </w:tc>
         <w:tc>
@@ -1597,41 +1604,41 @@
         </w:trPr>
         <w:tc>
           <w:tcPr>
-            <w:tcW w:w="810" w:type="dxa"/>
-            <w:tcBorders>
-              <w:top w:val="single" w:sz="8" w:space="0" w:color="auto"/>
-            </w:tcBorders>
-            <w:vAlign w:val="center"/>
-          </w:tcPr>
-          <w:p>
-            <w:pPr>
-              <w:rPr>
-                <w:b/>
-                <w:sz w:val="14"/>
-              </w:rPr>
-            </w:pPr>
-          </w:p>
-        </w:tc>
-        <w:tc>
-          <w:tcPr>
-            <w:tcW w:w="3060" w:type="dxa"/>
-            <w:tcBorders>
-              <w:top w:val="single" w:sz="8" w:space="0" w:color="auto"/>
-            </w:tcBorders>
-            <w:vAlign w:val="center"/>
-          </w:tcPr>
-          <w:p>
-            <w:pPr>
-              <w:rPr>
-                <w:b/>
-                <w:sz w:val="14"/>
-              </w:rPr>
-            </w:pPr>
-          </w:p>
-        </w:tc>
-        <w:tc>
-          <w:tcPr>
-            <w:tcW w:w="810" w:type="dxa"/>
+            <w:tcW w:w="811" w:type="dxa"/>
+            <w:tcBorders>
+              <w:top w:val="single" w:sz="8" w:space="0" w:color="auto"/>
+            </w:tcBorders>
+            <w:vAlign w:val="center"/>
+          </w:tcPr>
+          <w:p>
+            <w:pPr>
+              <w:rPr>
+                <w:b/>
+                <w:sz w:val="14"/>
+              </w:rPr>
+            </w:pPr>
+          </w:p>
+        </w:tc>
+        <w:tc>
+          <w:tcPr>
+            <w:tcW w:w="3062" w:type="dxa"/>
+            <w:tcBorders>
+              <w:top w:val="single" w:sz="8" w:space="0" w:color="auto"/>
+            </w:tcBorders>
+            <w:vAlign w:val="center"/>
+          </w:tcPr>
+          <w:p>
+            <w:pPr>
+              <w:rPr>
+                <w:b/>
+                <w:sz w:val="14"/>
+              </w:rPr>
+            </w:pPr>
+          </w:p>
+        </w:tc>
+        <w:tc>
+          <w:tcPr>
+            <w:tcW w:w="811" w:type="dxa"/>
             <w:tcBorders>
               <w:top w:val="single" w:sz="8" w:space="0" w:color="auto"/>
             </w:tcBorders>
@@ -1759,41 +1766,41 @@
         </w:trPr>
         <w:tc>
           <w:tcPr>
-            <w:tcW w:w="810" w:type="dxa"/>
-            <w:tcBorders>
-              <w:top w:val="single" w:sz="8" w:space="0" w:color="auto"/>
-            </w:tcBorders>
-            <w:vAlign w:val="center"/>
-          </w:tcPr>
-          <w:p>
-            <w:pPr>
-              <w:rPr>
-                <w:b/>
-                <w:sz w:val="14"/>
-              </w:rPr>
-            </w:pPr>
-          </w:p>
-        </w:tc>
-        <w:tc>
-          <w:tcPr>
-            <w:tcW w:w="3060" w:type="dxa"/>
-            <w:tcBorders>
-              <w:top w:val="single" w:sz="8" w:space="0" w:color="auto"/>
-            </w:tcBorders>
-            <w:vAlign w:val="center"/>
-          </w:tcPr>
-          <w:p>
-            <w:pPr>
-              <w:rPr>
-                <w:b/>
-                <w:sz w:val="14"/>
-              </w:rPr>
-            </w:pPr>
-          </w:p>
-        </w:tc>
-        <w:tc>
-          <w:tcPr>
-            <w:tcW w:w="810" w:type="dxa"/>
+            <w:tcW w:w="811" w:type="dxa"/>
+            <w:tcBorders>
+              <w:top w:val="single" w:sz="8" w:space="0" w:color="auto"/>
+            </w:tcBorders>
+            <w:vAlign w:val="center"/>
+          </w:tcPr>
+          <w:p>
+            <w:pPr>
+              <w:rPr>
+                <w:b/>
+                <w:sz w:val="14"/>
+              </w:rPr>
+            </w:pPr>
+          </w:p>
+        </w:tc>
+        <w:tc>
+          <w:tcPr>
+            <w:tcW w:w="3062" w:type="dxa"/>
+            <w:tcBorders>
+              <w:top w:val="single" w:sz="8" w:space="0" w:color="auto"/>
+            </w:tcBorders>
+            <w:vAlign w:val="center"/>
+          </w:tcPr>
+          <w:p>
+            <w:pPr>
+              <w:rPr>
+                <w:b/>
+                <w:sz w:val="14"/>
+              </w:rPr>
+            </w:pPr>
+          </w:p>
+        </w:tc>
+        <w:tc>
+          <w:tcPr>
+            <w:tcW w:w="811" w:type="dxa"/>
             <w:tcBorders>
               <w:top w:val="single" w:sz="8" w:space="0" w:color="auto"/>
             </w:tcBorders>
@@ -1921,41 +1928,41 @@
         </w:trPr>
         <w:tc>
           <w:tcPr>
-            <w:tcW w:w="810" w:type="dxa"/>
-            <w:tcBorders>
-              <w:top w:val="single" w:sz="8" w:space="0" w:color="auto"/>
-            </w:tcBorders>
-            <w:vAlign w:val="center"/>
-          </w:tcPr>
-          <w:p>
-            <w:pPr>
-              <w:rPr>
-                <w:b/>
-                <w:sz w:val="14"/>
-              </w:rPr>
-            </w:pPr>
-          </w:p>
-        </w:tc>
-        <w:tc>
-          <w:tcPr>
-            <w:tcW w:w="3060" w:type="dxa"/>
-            <w:tcBorders>
-              <w:top w:val="single" w:sz="8" w:space="0" w:color="auto"/>
-            </w:tcBorders>
-            <w:vAlign w:val="center"/>
-          </w:tcPr>
-          <w:p>
-            <w:pPr>
-              <w:rPr>
-                <w:b/>
-                <w:sz w:val="14"/>
-              </w:rPr>
-            </w:pPr>
-          </w:p>
-        </w:tc>
-        <w:tc>
-          <w:tcPr>
-            <w:tcW w:w="810" w:type="dxa"/>
+            <w:tcW w:w="811" w:type="dxa"/>
+            <w:tcBorders>
+              <w:top w:val="single" w:sz="8" w:space="0" w:color="auto"/>
+            </w:tcBorders>
+            <w:vAlign w:val="center"/>
+          </w:tcPr>
+          <w:p>
+            <w:pPr>
+              <w:rPr>
+                <w:b/>
+                <w:sz w:val="14"/>
+              </w:rPr>
+            </w:pPr>
+          </w:p>
+        </w:tc>
+        <w:tc>
+          <w:tcPr>
+            <w:tcW w:w="3062" w:type="dxa"/>
+            <w:tcBorders>
+              <w:top w:val="single" w:sz="8" w:space="0" w:color="auto"/>
+            </w:tcBorders>
+            <w:vAlign w:val="center"/>
+          </w:tcPr>
+          <w:p>
+            <w:pPr>
+              <w:rPr>
+                <w:b/>
+                <w:sz w:val="14"/>
+              </w:rPr>
+            </w:pPr>
+          </w:p>
+        </w:tc>
+        <w:tc>
+          <w:tcPr>
+            <w:tcW w:w="811" w:type="dxa"/>
             <w:tcBorders>
               <w:top w:val="single" w:sz="8" w:space="0" w:color="auto"/>
             </w:tcBorders>
@@ -2083,41 +2090,41 @@
         </w:trPr>
         <w:tc>
           <w:tcPr>
-            <w:tcW w:w="810" w:type="dxa"/>
-            <w:tcBorders>
-              <w:top w:val="single" w:sz="8" w:space="0" w:color="auto"/>
-            </w:tcBorders>
-            <w:vAlign w:val="center"/>
-          </w:tcPr>
-          <w:p>
-            <w:pPr>
-              <w:rPr>
-                <w:b/>
-                <w:sz w:val="14"/>
-              </w:rPr>
-            </w:pPr>
-          </w:p>
-        </w:tc>
-        <w:tc>
-          <w:tcPr>
-            <w:tcW w:w="3060" w:type="dxa"/>
-            <w:tcBorders>
-              <w:top w:val="single" w:sz="8" w:space="0" w:color="auto"/>
-            </w:tcBorders>
-            <w:vAlign w:val="center"/>
-          </w:tcPr>
-          <w:p>
-            <w:pPr>
-              <w:rPr>
-                <w:b/>
-                <w:sz w:val="14"/>
-              </w:rPr>
-            </w:pPr>
-          </w:p>
-        </w:tc>
-        <w:tc>
-          <w:tcPr>
-            <w:tcW w:w="810" w:type="dxa"/>
+            <w:tcW w:w="811" w:type="dxa"/>
+            <w:tcBorders>
+              <w:top w:val="single" w:sz="8" w:space="0" w:color="auto"/>
+            </w:tcBorders>
+            <w:vAlign w:val="center"/>
+          </w:tcPr>
+          <w:p>
+            <w:pPr>
+              <w:rPr>
+                <w:b/>
+                <w:sz w:val="14"/>
+              </w:rPr>
+            </w:pPr>
+          </w:p>
+        </w:tc>
+        <w:tc>
+          <w:tcPr>
+            <w:tcW w:w="3062" w:type="dxa"/>
+            <w:tcBorders>
+              <w:top w:val="single" w:sz="8" w:space="0" w:color="auto"/>
+            </w:tcBorders>
+            <w:vAlign w:val="center"/>
+          </w:tcPr>
+          <w:p>
+            <w:pPr>
+              <w:rPr>
+                <w:b/>
+                <w:sz w:val="14"/>
+              </w:rPr>
+            </w:pPr>
+          </w:p>
+        </w:tc>
+        <w:tc>
+          <w:tcPr>
+            <w:tcW w:w="811" w:type="dxa"/>
             <w:tcBorders>
               <w:top w:val="single" w:sz="8" w:space="0" w:color="auto"/>
             </w:tcBorders>
@@ -2245,41 +2252,41 @@
         </w:trPr>
         <w:tc>
           <w:tcPr>
-            <w:tcW w:w="810" w:type="dxa"/>
-            <w:tcBorders>
-              <w:top w:val="single" w:sz="8" w:space="0" w:color="auto"/>
-            </w:tcBorders>
-            <w:vAlign w:val="center"/>
-          </w:tcPr>
-          <w:p>
-            <w:pPr>
-              <w:rPr>
-                <w:b/>
-                <w:sz w:val="14"/>
-              </w:rPr>
-            </w:pPr>
-          </w:p>
-        </w:tc>
-        <w:tc>
-          <w:tcPr>
-            <w:tcW w:w="3060" w:type="dxa"/>
-            <w:tcBorders>
-              <w:top w:val="single" w:sz="8" w:space="0" w:color="auto"/>
-            </w:tcBorders>
-            <w:vAlign w:val="center"/>
-          </w:tcPr>
-          <w:p>
-            <w:pPr>
-              <w:rPr>
-                <w:b/>
-                <w:sz w:val="14"/>
-              </w:rPr>
-            </w:pPr>
-          </w:p>
-        </w:tc>
-        <w:tc>
-          <w:tcPr>
-            <w:tcW w:w="810" w:type="dxa"/>
+            <w:tcW w:w="811" w:type="dxa"/>
+            <w:tcBorders>
+              <w:top w:val="single" w:sz="8" w:space="0" w:color="auto"/>
+            </w:tcBorders>
+            <w:vAlign w:val="center"/>
+          </w:tcPr>
+          <w:p>
+            <w:pPr>
+              <w:rPr>
+                <w:b/>
+                <w:sz w:val="14"/>
+              </w:rPr>
+            </w:pPr>
+          </w:p>
+        </w:tc>
+        <w:tc>
+          <w:tcPr>
+            <w:tcW w:w="3062" w:type="dxa"/>
+            <w:tcBorders>
+              <w:top w:val="single" w:sz="8" w:space="0" w:color="auto"/>
+            </w:tcBorders>
+            <w:vAlign w:val="center"/>
+          </w:tcPr>
+          <w:p>
+            <w:pPr>
+              <w:rPr>
+                <w:b/>
+                <w:sz w:val="14"/>
+              </w:rPr>
+            </w:pPr>
+          </w:p>
+        </w:tc>
+        <w:tc>
+          <w:tcPr>
+            <w:tcW w:w="811" w:type="dxa"/>
             <w:tcBorders>
               <w:top w:val="single" w:sz="8" w:space="0" w:color="auto"/>
             </w:tcBorders>
@@ -2407,43 +2414,43 @@
         </w:trPr>
         <w:tc>
           <w:tcPr>
-            <w:tcW w:w="810" w:type="dxa"/>
-            <w:tcBorders>
-              <w:top w:val="single" w:sz="8" w:space="0" w:color="auto"/>
-              <w:bottom w:val="single" w:sz="8" w:space="0" w:color="auto"/>
-            </w:tcBorders>
-            <w:vAlign w:val="center"/>
-          </w:tcPr>
-          <w:p>
-            <w:pPr>
-              <w:rPr>
-                <w:b/>
-                <w:sz w:val="14"/>
-              </w:rPr>
-            </w:pPr>
-          </w:p>
-        </w:tc>
-        <w:tc>
-          <w:tcPr>
-            <w:tcW w:w="3060" w:type="dxa"/>
-            <w:tcBorders>
-              <w:top w:val="single" w:sz="8" w:space="0" w:color="auto"/>
-              <w:bottom w:val="single" w:sz="8" w:space="0" w:color="auto"/>
-            </w:tcBorders>
-            <w:vAlign w:val="center"/>
-          </w:tcPr>
-          <w:p>
-            <w:pPr>
-              <w:rPr>
-                <w:b/>
-                <w:sz w:val="14"/>
-              </w:rPr>
-            </w:pPr>
-          </w:p>
-        </w:tc>
-        <w:tc>
-          <w:tcPr>
-            <w:tcW w:w="810" w:type="dxa"/>
+            <w:tcW w:w="811" w:type="dxa"/>
+            <w:tcBorders>
+              <w:top w:val="single" w:sz="8" w:space="0" w:color="auto"/>
+              <w:bottom w:val="single" w:sz="8" w:space="0" w:color="auto"/>
+            </w:tcBorders>
+            <w:vAlign w:val="center"/>
+          </w:tcPr>
+          <w:p>
+            <w:pPr>
+              <w:rPr>
+                <w:b/>
+                <w:sz w:val="14"/>
+              </w:rPr>
+            </w:pPr>
+          </w:p>
+        </w:tc>
+        <w:tc>
+          <w:tcPr>
+            <w:tcW w:w="3062" w:type="dxa"/>
+            <w:tcBorders>
+              <w:top w:val="single" w:sz="8" w:space="0" w:color="auto"/>
+              <w:bottom w:val="single" w:sz="8" w:space="0" w:color="auto"/>
+            </w:tcBorders>
+            <w:vAlign w:val="center"/>
+          </w:tcPr>
+          <w:p>
+            <w:pPr>
+              <w:rPr>
+                <w:b/>
+                <w:sz w:val="14"/>
+              </w:rPr>
+            </w:pPr>
+          </w:p>
+        </w:tc>
+        <w:tc>
+          <w:tcPr>
+            <w:tcW w:w="811" w:type="dxa"/>
             <w:tcBorders>
               <w:top w:val="single" w:sz="8" w:space="0" w:color="auto"/>
               <w:bottom w:val="single" w:sz="8" w:space="0" w:color="auto"/>
@@ -2589,14 +2596,22 @@
           <wp:anchor distT="0" distB="0" distL="114300" distR="114300" simplePos="0" relativeHeight="251658240" behindDoc="1" locked="0" layoutInCell="1" allowOverlap="1" wp14:anchorId="7AA7D885" wp14:editId="142A50A5">
             <wp:simplePos x="0" y="0"/>
             <wp:positionH relativeFrom="column">
-              <wp:posOffset>-403761</wp:posOffset>
+              <wp:posOffset>-411480</wp:posOffset>
             </wp:positionH>
             <wp:positionV relativeFrom="paragraph">
-              <wp:posOffset>3884</wp:posOffset>
+              <wp:posOffset>10160</wp:posOffset>
             </wp:positionV>
-            <wp:extent cx="3002915" cy="2766951"/>
-            <wp:effectExtent l="0" t="0" r="6985" b="0"/>
-            <wp:wrapNone/>
+            <wp:extent cx="2979420" cy="2766695"/>
+            <wp:effectExtent l="0" t="0" r="0" b="0"/>
+            <wp:wrapTight wrapText="bothSides">
+              <wp:wrapPolygon edited="0">
+                <wp:start x="0" y="0"/>
+                <wp:lineTo x="0" y="21417"/>
+                <wp:lineTo x="21407" y="21417"/>
+                <wp:lineTo x="21407" y="0"/>
+                <wp:lineTo x="0" y="0"/>
+              </wp:wrapPolygon>
+            </wp:wrapTight>
             <wp:docPr id="4" name="Picture 4"/>
             <wp:cNvGraphicFramePr>
               <a:graphicFrameLocks xmlns:a="http://schemas.openxmlformats.org/drawingml/2006/main" noChangeAspect="1"/>
@@ -2623,7 +2638,7 @@
                   <pic:spPr>
                     <a:xfrm>
                       <a:off x="0" y="0"/>
-                      <a:ext cx="3012222" cy="2775527"/>
+                      <a:ext cx="2979420" cy="2766695"/>
                     </a:xfrm>
                     <a:prstGeom prst="rect">
                       <a:avLst/>
@@ -2645,15 +2660,15 @@
     <w:tbl>
       <w:tblPr>
         <w:tblStyle w:val="TableGrid"/>
-        <w:tblW w:w="5850" w:type="dxa"/>
-        <w:tblInd w:w="4139" w:type="dxa"/>
+        <w:tblpPr w:leftFromText="180" w:rightFromText="180" w:vertAnchor="text" w:horzAnchor="page" w:tblpX="5509" w:tblpY="5"/>
+        <w:tblW w:w="5935" w:type="dxa"/>
         <w:tblLayout w:type="fixed"/>
         <w:tblLook w:val="04A0" w:firstRow="1" w:lastRow="0" w:firstColumn="1" w:lastColumn="0" w:noHBand="0" w:noVBand="1"/>
       </w:tblPr>
       <w:tblGrid>
         <w:gridCol w:w="3600"/>
         <w:gridCol w:w="1080"/>
-        <w:gridCol w:w="1170"/>
+        <w:gridCol w:w="1255"/>
       </w:tblGrid>
       <w:tr>
         <w:trPr>
@@ -2707,7 +2722,7 @@
         </w:tc>
         <w:tc>
           <w:tcPr>
-            <w:tcW w:w="1170" w:type="dxa"/>
+            <w:tcW w:w="1255" w:type="dxa"/>
             <w:tcBorders>
               <w:top w:val="single" w:sz="8" w:space="0" w:color="auto"/>
               <w:bottom w:val="single" w:sz="8" w:space="0" w:color="auto"/>
@@ -2777,7 +2792,7 @@
         </w:tc>
         <w:tc>
           <w:tcPr>
-            <w:tcW w:w="1170" w:type="dxa"/>
+            <w:tcW w:w="1255" w:type="dxa"/>
             <w:tcBorders>
               <w:top w:val="single" w:sz="8" w:space="0" w:color="auto"/>
               <w:bottom w:val="single" w:sz="8" w:space="0" w:color="auto"/>
@@ -2847,7 +2862,7 @@
         </w:tc>
         <w:tc>
           <w:tcPr>
-            <w:tcW w:w="1170" w:type="dxa"/>
+            <w:tcW w:w="1255" w:type="dxa"/>
             <w:tcBorders>
               <w:top w:val="single" w:sz="8" w:space="0" w:color="auto"/>
               <w:bottom w:val="single" w:sz="8" w:space="0" w:color="auto"/>
@@ -2917,7 +2932,7 @@
         </w:tc>
         <w:tc>
           <w:tcPr>
-            <w:tcW w:w="1170" w:type="dxa"/>
+            <w:tcW w:w="1255" w:type="dxa"/>
             <w:tcBorders>
               <w:top w:val="single" w:sz="8" w:space="0" w:color="auto"/>
               <w:bottom w:val="single" w:sz="8" w:space="0" w:color="auto"/>
@@ -2987,7 +3002,7 @@
         </w:tc>
         <w:tc>
           <w:tcPr>
-            <w:tcW w:w="1170" w:type="dxa"/>
+            <w:tcW w:w="1255" w:type="dxa"/>
             <w:tcBorders>
               <w:top w:val="single" w:sz="8" w:space="0" w:color="auto"/>
               <w:bottom w:val="single" w:sz="8" w:space="0" w:color="auto"/>
@@ -3057,7 +3072,7 @@
         </w:tc>
         <w:tc>
           <w:tcPr>
-            <w:tcW w:w="1170" w:type="dxa"/>
+            <w:tcW w:w="1255" w:type="dxa"/>
             <w:tcBorders>
               <w:top w:val="single" w:sz="8" w:space="0" w:color="auto"/>
               <w:bottom w:val="single" w:sz="8" w:space="0" w:color="auto"/>
@@ -3127,7 +3142,7 @@
         </w:tc>
         <w:tc>
           <w:tcPr>
-            <w:tcW w:w="1170" w:type="dxa"/>
+            <w:tcW w:w="1255" w:type="dxa"/>
             <w:tcBorders>
               <w:top w:val="single" w:sz="8" w:space="0" w:color="auto"/>
               <w:bottom w:val="single" w:sz="8" w:space="0" w:color="auto"/>
@@ -3217,7 +3232,7 @@
         </w:tc>
         <w:tc>
           <w:tcPr>
-            <w:tcW w:w="1170" w:type="dxa"/>
+            <w:tcW w:w="1255" w:type="dxa"/>
             <w:tcBorders>
               <w:top w:val="single" w:sz="8" w:space="0" w:color="auto"/>
               <w:bottom w:val="single" w:sz="8" w:space="0" w:color="auto"/>
@@ -3247,275 +3262,7 @@
     <w:tbl>
       <w:tblPr>
         <w:tblStyle w:val="TableGrid"/>
-        <w:tblW w:w="5850" w:type="dxa"/>
-        <w:tblInd w:w="4139" w:type="dxa"/>
-        <w:tblLayout w:type="fixed"/>
-        <w:tblLook w:val="04A0" w:firstRow="1" w:lastRow="0" w:firstColumn="1" w:lastColumn="0" w:noHBand="0" w:noVBand="1"/>
-      </w:tblPr>
-      <w:tblGrid>
-        <w:gridCol w:w="1166"/>
-        <w:gridCol w:w="4684"/>
-      </w:tblGrid>
-      <w:tr>
-        <w:trPr>
-          <w:trHeight w:val="307"/>
-        </w:trPr>
-        <w:tc>
-          <w:tcPr>
-            <w:tcW w:w="1166" w:type="dxa"/>
-            <w:tcBorders>
-              <w:top w:val="single" w:sz="8" w:space="0" w:color="auto"/>
-              <w:left w:val="single" w:sz="4" w:space="0" w:color="auto"/>
-              <w:bottom w:val="single" w:sz="8" w:space="0" w:color="auto"/>
-              <w:right w:val="nil"/>
-            </w:tcBorders>
-          </w:tcPr>
-          <w:p>
-            <w:pPr>
-              <w:tabs>
-                <w:tab w:val="left" w:pos="2304"/>
-              </w:tabs>
-              <w:jc w:val="both"/>
-              <w:rPr>
-                <w:b/>
-                <w:sz w:val="14"/>
-              </w:rPr>
-            </w:pPr>
-            <w:r>
-              <w:rPr>
-                <w:b/>
-                <w:sz w:val="14"/>
-              </w:rPr>
-              <w:t>Date Measured:</w:t>
-            </w:r>
-          </w:p>
-        </w:tc>
-        <w:tc>
-          <w:tcPr>
-            <w:tcW w:w="4684" w:type="dxa"/>
-            <w:tcBorders>
-              <w:top w:val="single" w:sz="8" w:space="0" w:color="auto"/>
-              <w:left w:val="nil"/>
-              <w:bottom w:val="single" w:sz="8" w:space="0" w:color="auto"/>
-              <w:right w:val="single" w:sz="8" w:space="0" w:color="auto"/>
-            </w:tcBorders>
-          </w:tcPr>
-          <w:p>
-            <w:pPr>
-              <w:tabs>
-                <w:tab w:val="left" w:pos="2304"/>
-              </w:tabs>
-              <w:jc w:val="both"/>
-              <w:rPr>
-                <w:b/>
-                <w:sz w:val="14"/>
-              </w:rPr>
-            </w:pPr>
-          </w:p>
-        </w:tc>
-      </w:tr>
-      <w:tr>
-        <w:trPr>
-          <w:trHeight w:val="475"/>
-        </w:trPr>
-        <w:tc>
-          <w:tcPr>
-            <w:tcW w:w="1166" w:type="dxa"/>
-            <w:tcBorders>
-              <w:top w:val="single" w:sz="8" w:space="0" w:color="auto"/>
-              <w:left w:val="single" w:sz="4" w:space="0" w:color="auto"/>
-              <w:bottom w:val="single" w:sz="8" w:space="0" w:color="auto"/>
-              <w:right w:val="nil"/>
-            </w:tcBorders>
-          </w:tcPr>
-          <w:p>
-            <w:pPr>
-              <w:rPr>
-                <w:b/>
-                <w:sz w:val="14"/>
-              </w:rPr>
-            </w:pPr>
-            <w:r>
-              <w:rPr>
-                <w:b/>
-                <w:sz w:val="14"/>
-              </w:rPr>
-              <w:t>Measured By:</w:t>
-            </w:r>
-          </w:p>
-        </w:tc>
-        <w:tc>
-          <w:tcPr>
-            <w:tcW w:w="4684" w:type="dxa"/>
-            <w:tcBorders>
-              <w:top w:val="single" w:sz="8" w:space="0" w:color="auto"/>
-              <w:left w:val="nil"/>
-              <w:bottom w:val="single" w:sz="8" w:space="0" w:color="auto"/>
-              <w:right w:val="single" w:sz="8" w:space="0" w:color="auto"/>
-            </w:tcBorders>
-          </w:tcPr>
-          <w:p>
-            <w:pPr>
-              <w:rPr>
-                <w:b/>
-                <w:sz w:val="14"/>
-              </w:rPr>
-            </w:pPr>
-          </w:p>
-        </w:tc>
-      </w:tr>
-      <w:tr>
-        <w:trPr>
-          <w:trHeight w:val="619"/>
-        </w:trPr>
-        <w:tc>
-          <w:tcPr>
-            <w:tcW w:w="1166" w:type="dxa"/>
-            <w:tcBorders>
-              <w:top w:val="single" w:sz="8" w:space="0" w:color="auto"/>
-              <w:left w:val="single" w:sz="4" w:space="0" w:color="auto"/>
-              <w:bottom w:val="single" w:sz="8" w:space="0" w:color="auto"/>
-              <w:right w:val="nil"/>
-            </w:tcBorders>
-          </w:tcPr>
-          <w:p>
-            <w:pPr>
-              <w:rPr>
-                <w:b/>
-                <w:sz w:val="14"/>
-              </w:rPr>
-            </w:pPr>
-            <w:r>
-              <w:rPr>
-                <w:b/>
-                <w:sz w:val="14"/>
-              </w:rPr>
-              <w:t>Recorded By:</w:t>
-            </w:r>
-            <w:r>
-              <w:rPr>
-                <w:sz w:val="16"/>
-              </w:rPr>
-              <w:t xml:space="preserve"> </w:t>
-            </w:r>
-          </w:p>
-        </w:tc>
-        <w:tc>
-          <w:tcPr>
-            <w:tcW w:w="4684" w:type="dxa"/>
-            <w:tcBorders>
-              <w:top w:val="single" w:sz="8" w:space="0" w:color="auto"/>
-              <w:left w:val="nil"/>
-              <w:bottom w:val="single" w:sz="8" w:space="0" w:color="auto"/>
-              <w:right w:val="single" w:sz="8" w:space="0" w:color="auto"/>
-            </w:tcBorders>
-          </w:tcPr>
-          <w:p>
-            <w:pPr>
-              <w:rPr>
-                <w:b/>
-                <w:sz w:val="14"/>
-              </w:rPr>
-            </w:pPr>
-            <w:r>
-              <w:rPr>
-                <w:sz w:val="16"/>
-              </w:rPr>
-              <w:pict>
-                <v:shapetype id="_x0000_t75" coordsize="21600,21600" o:spt="75" o:preferrelative="t" path="m@4@5l@4@11@9@11@9@5xe" filled="f" stroked="f">
-                  <v:stroke joinstyle="miter"/>
-                  <v:formulas>
-                    <v:f eqn="if lineDrawn pixelLineWidth 0"/>
-                    <v:f eqn="sum @0 1 0"/>
-                    <v:f eqn="sum 0 0 @1"/>
-                    <v:f eqn="prod @2 1 2"/>
-                    <v:f eqn="prod @3 21600 pixelWidth"/>
-                    <v:f eqn="prod @3 21600 pixelHeight"/>
-                    <v:f eqn="sum @0 0 1"/>
-                    <v:f eqn="prod @6 1 2"/>
-                    <v:f eqn="prod @7 21600 pixelWidth"/>
-                    <v:f eqn="sum @8 21600 0"/>
-                    <v:f eqn="prod @7 21600 pixelHeight"/>
-                    <v:f eqn="sum @10 21600 0"/>
-                  </v:formulas>
-                  <v:path o:extrusionok="f" gradientshapeok="t" o:connecttype="rect"/>
-                  <o:lock v:ext="edit" aspectratio="t"/>
-                </v:shapetype>
-                <v:shape id="_x0000_i1025" type="#_x0000_t75" alt="Microsoft Office Signature Line..." style="width:179.4pt;height:28.8pt">
-                  <v:imagedata r:id="rId5" o:title=""/>
-                  <o:lock v:ext="edit" ungrouping="t" rotation="t" cropping="t" verticies="t" text="t" grouping="t"/>
-                  <o:signatureline v:ext="edit" id="{07D0FF90-9B79-4254-85EA-988B6276ABC5}" provid="{00000000-0000-0000-0000-000000000000}" signinginstructionsset="t" issignatureline="t"/>
-                </v:shape>
-              </w:pict>
-            </w:r>
-          </w:p>
-        </w:tc>
-      </w:tr>
-      <w:tr>
-        <w:trPr>
-          <w:trHeight w:val="601"/>
-        </w:trPr>
-        <w:tc>
-          <w:tcPr>
-            <w:tcW w:w="1166" w:type="dxa"/>
-            <w:tcBorders>
-              <w:top w:val="single" w:sz="8" w:space="0" w:color="auto"/>
-              <w:left w:val="single" w:sz="4" w:space="0" w:color="auto"/>
-              <w:right w:val="nil"/>
-            </w:tcBorders>
-          </w:tcPr>
-          <w:p>
-            <w:pPr>
-              <w:rPr>
-                <w:b/>
-                <w:sz w:val="14"/>
-              </w:rPr>
-            </w:pPr>
-            <w:r>
-              <w:rPr>
-                <w:b/>
-                <w:sz w:val="14"/>
-              </w:rPr>
-              <w:t xml:space="preserve">Verified By: </w:t>
-            </w:r>
-          </w:p>
-        </w:tc>
-        <w:tc>
-          <w:tcPr>
-            <w:tcW w:w="4684" w:type="dxa"/>
-            <w:tcBorders>
-              <w:top w:val="single" w:sz="8" w:space="0" w:color="auto"/>
-              <w:left w:val="nil"/>
-              <w:right w:val="single" w:sz="8" w:space="0" w:color="auto"/>
-            </w:tcBorders>
-          </w:tcPr>
-          <w:p>
-            <w:pPr>
-              <w:rPr>
-                <w:b/>
-                <w:sz w:val="14"/>
-              </w:rPr>
-            </w:pPr>
-            <w:r>
-              <w:rPr>
-                <w:sz w:val="16"/>
-              </w:rPr>
-              <w:pict>
-                <v:shape id="_x0000_i1026" type="#_x0000_t75" alt="Microsoft Office Signature Line..." style="width:192pt;height:28.8pt">
-                  <v:imagedata r:id="rId6" o:title=""/>
-                  <o:lock v:ext="edit" ungrouping="t" rotation="t" cropping="t" verticies="t" text="t" grouping="t"/>
-                  <o:signatureline v:ext="edit" id="{AC78BDE9-162B-4728-B20A-692707C200F3}" provid="{00000000-0000-0000-0000-000000000000}" signinginstructionsset="t" issignatureline="t"/>
-                </v:shape>
-              </w:pict>
-            </w:r>
-          </w:p>
-        </w:tc>
-      </w:tr>
-    </w:tbl>
-    <w:tbl>
-      <w:tblPr>
-        <w:tblStyle w:val="TableGrid"/>
-        <w:tblpPr w:leftFromText="180" w:rightFromText="180" w:vertAnchor="text" w:horzAnchor="margin" w:tblpY="255"/>
+        <w:tblpPr w:leftFromText="180" w:rightFromText="180" w:vertAnchor="text" w:horzAnchor="margin" w:tblpY="2259"/>
         <w:tblW w:w="9350" w:type="dxa"/>
         <w:tblLook w:val="04A0" w:firstRow="1" w:lastRow="0" w:firstColumn="1" w:lastColumn="0" w:noHBand="0" w:noVBand="1"/>
       </w:tblPr>
@@ -3645,6 +3392,231 @@
             <w:pPr>
               <w:rPr>
                 <w:sz w:val="18"/>
+              </w:rPr>
+            </w:pPr>
+          </w:p>
+        </w:tc>
+      </w:tr>
+    </w:tbl>
+    <w:tbl>
+      <w:tblPr>
+        <w:tblStyle w:val="TableGrid"/>
+        <w:tblpPr w:leftFromText="180" w:rightFromText="180" w:vertAnchor="text" w:horzAnchor="page" w:tblpX="5521" w:tblpY="3"/>
+        <w:tblW w:w="5935" w:type="dxa"/>
+        <w:tblLayout w:type="fixed"/>
+        <w:tblLook w:val="04A0" w:firstRow="1" w:lastRow="0" w:firstColumn="1" w:lastColumn="0" w:noHBand="0" w:noVBand="1"/>
+      </w:tblPr>
+      <w:tblGrid>
+        <w:gridCol w:w="1166"/>
+        <w:gridCol w:w="4769"/>
+      </w:tblGrid>
+      <w:tr>
+        <w:trPr>
+          <w:trHeight w:val="307"/>
+        </w:trPr>
+        <w:tc>
+          <w:tcPr>
+            <w:tcW w:w="1166" w:type="dxa"/>
+            <w:tcBorders>
+              <w:top w:val="single" w:sz="8" w:space="0" w:color="auto"/>
+              <w:left w:val="single" w:sz="4" w:space="0" w:color="auto"/>
+              <w:bottom w:val="single" w:sz="8" w:space="0" w:color="auto"/>
+              <w:right w:val="nil"/>
+            </w:tcBorders>
+          </w:tcPr>
+          <w:p>
+            <w:pPr>
+              <w:tabs>
+                <w:tab w:val="left" w:pos="2304"/>
+              </w:tabs>
+              <w:jc w:val="both"/>
+              <w:rPr>
+                <w:b/>
+                <w:sz w:val="14"/>
+              </w:rPr>
+            </w:pPr>
+            <w:r>
+              <w:rPr>
+                <w:b/>
+                <w:sz w:val="14"/>
+              </w:rPr>
+              <w:t>Date Measured:</w:t>
+            </w:r>
+          </w:p>
+        </w:tc>
+        <w:tc>
+          <w:tcPr>
+            <w:tcW w:w="4769" w:type="dxa"/>
+            <w:tcBorders>
+              <w:top w:val="single" w:sz="8" w:space="0" w:color="auto"/>
+              <w:left w:val="nil"/>
+              <w:bottom w:val="single" w:sz="8" w:space="0" w:color="auto"/>
+              <w:right w:val="single" w:sz="8" w:space="0" w:color="auto"/>
+            </w:tcBorders>
+          </w:tcPr>
+          <w:p>
+            <w:pPr>
+              <w:tabs>
+                <w:tab w:val="left" w:pos="2304"/>
+              </w:tabs>
+              <w:jc w:val="both"/>
+              <w:rPr>
+                <w:b/>
+                <w:sz w:val="14"/>
+              </w:rPr>
+            </w:pPr>
+          </w:p>
+        </w:tc>
+      </w:tr>
+      <w:tr>
+        <w:trPr>
+          <w:trHeight w:val="475"/>
+        </w:trPr>
+        <w:tc>
+          <w:tcPr>
+            <w:tcW w:w="1166" w:type="dxa"/>
+            <w:tcBorders>
+              <w:top w:val="single" w:sz="8" w:space="0" w:color="auto"/>
+              <w:left w:val="single" w:sz="4" w:space="0" w:color="auto"/>
+              <w:bottom w:val="single" w:sz="8" w:space="0" w:color="auto"/>
+              <w:right w:val="nil"/>
+            </w:tcBorders>
+          </w:tcPr>
+          <w:p>
+            <w:pPr>
+              <w:rPr>
+                <w:b/>
+                <w:sz w:val="14"/>
+              </w:rPr>
+            </w:pPr>
+            <w:r>
+              <w:rPr>
+                <w:b/>
+                <w:sz w:val="14"/>
+              </w:rPr>
+              <w:t>Measured By:</w:t>
+            </w:r>
+          </w:p>
+        </w:tc>
+        <w:tc>
+          <w:tcPr>
+            <w:tcW w:w="4769" w:type="dxa"/>
+            <w:tcBorders>
+              <w:top w:val="single" w:sz="8" w:space="0" w:color="auto"/>
+              <w:left w:val="nil"/>
+              <w:bottom w:val="single" w:sz="8" w:space="0" w:color="auto"/>
+              <w:right w:val="single" w:sz="8" w:space="0" w:color="auto"/>
+            </w:tcBorders>
+          </w:tcPr>
+          <w:p>
+            <w:pPr>
+              <w:rPr>
+                <w:b/>
+                <w:sz w:val="14"/>
+              </w:rPr>
+            </w:pPr>
+          </w:p>
+        </w:tc>
+      </w:tr>
+      <w:tr>
+        <w:trPr>
+          <w:trHeight w:val="367"/>
+        </w:trPr>
+        <w:tc>
+          <w:tcPr>
+            <w:tcW w:w="1166" w:type="dxa"/>
+            <w:tcBorders>
+              <w:top w:val="single" w:sz="8" w:space="0" w:color="auto"/>
+              <w:left w:val="single" w:sz="4" w:space="0" w:color="auto"/>
+              <w:bottom w:val="single" w:sz="8" w:space="0" w:color="auto"/>
+              <w:right w:val="nil"/>
+            </w:tcBorders>
+          </w:tcPr>
+          <w:p>
+            <w:pPr>
+              <w:rPr>
+                <w:b/>
+                <w:sz w:val="14"/>
+              </w:rPr>
+            </w:pPr>
+            <w:r>
+              <w:rPr>
+                <w:b/>
+                <w:sz w:val="14"/>
+              </w:rPr>
+              <w:t>Recorded By:</w:t>
+            </w:r>
+            <w:r>
+              <w:rPr>
+                <w:sz w:val="16"/>
+              </w:rPr>
+              <w:t xml:space="preserve"> </w:t>
+            </w:r>
+          </w:p>
+        </w:tc>
+        <w:tc>
+          <w:tcPr>
+            <w:tcW w:w="4769" w:type="dxa"/>
+            <w:tcBorders>
+              <w:top w:val="single" w:sz="8" w:space="0" w:color="auto"/>
+              <w:left w:val="nil"/>
+              <w:bottom w:val="single" w:sz="8" w:space="0" w:color="auto"/>
+              <w:right w:val="single" w:sz="8" w:space="0" w:color="auto"/>
+            </w:tcBorders>
+          </w:tcPr>
+          <w:p>
+            <w:pPr>
+              <w:rPr>
+                <w:b/>
+                <w:sz w:val="14"/>
+              </w:rPr>
+            </w:pPr>
+          </w:p>
+        </w:tc>
+      </w:tr>
+      <w:tr>
+        <w:trPr>
+          <w:trHeight w:val="349"/>
+        </w:trPr>
+        <w:tc>
+          <w:tcPr>
+            <w:tcW w:w="1166" w:type="dxa"/>
+            <w:tcBorders>
+              <w:top w:val="single" w:sz="8" w:space="0" w:color="auto"/>
+              <w:left w:val="single" w:sz="4" w:space="0" w:color="auto"/>
+              <w:right w:val="nil"/>
+            </w:tcBorders>
+          </w:tcPr>
+          <w:p>
+            <w:pPr>
+              <w:rPr>
+                <w:b/>
+                <w:sz w:val="14"/>
+              </w:rPr>
+            </w:pPr>
+            <w:r>
+              <w:rPr>
+                <w:b/>
+                <w:sz w:val="14"/>
+              </w:rPr>
+              <w:t xml:space="preserve">Verified By: </w:t>
+            </w:r>
+          </w:p>
+        </w:tc>
+        <w:tc>
+          <w:tcPr>
+            <w:tcW w:w="4769" w:type="dxa"/>
+            <w:tcBorders>
+              <w:top w:val="single" w:sz="8" w:space="0" w:color="auto"/>
+              <w:left w:val="nil"/>
+              <w:right w:val="single" w:sz="8" w:space="0" w:color="auto"/>
+            </w:tcBorders>
+          </w:tcPr>
+          <w:p>
+            <w:pPr>
+              <w:rPr>
+                <w:b/>
+                <w:sz w:val="14"/>
               </w:rPr>
             </w:pPr>
           </w:p>

</xml_diff>

<commit_message>
EOD. Began working on JSON encoding of data. Still need to fix error in reading the Description field for lesions
</commit_message>
<xml_diff>
--- a/RECISTForm.docx
+++ b/RECISTForm.docx
@@ -785,8 +785,6 @@
             </w:r>
           </w:p>
         </w:tc>
-        <w:bookmarkStart w:id="0" w:name="_GoBack"/>
-        <w:bookmarkEnd w:id="0"/>
       </w:tr>
       <w:tr>
         <w:trPr>
@@ -2624,7 +2622,7 @@
                     <pic:cNvPicPr/>
                   </pic:nvPicPr>
                   <pic:blipFill>
-                    <a:blip r:embed="rId4" cstate="print">
+                    <a:blip r:embed="rId6" cstate="print">
                       <a:extLst>
                         <a:ext uri="{28A0092B-C50C-407E-A947-70E740481C1C}">
                           <a14:useLocalDpi xmlns:a14="http://schemas.microsoft.com/office/drawing/2010/main" val="0"/>
@@ -3396,6 +3394,8 @@
             </w:pPr>
           </w:p>
         </w:tc>
+        <w:bookmarkStart w:id="0" w:name="_GoBack"/>
+        <w:bookmarkEnd w:id="0"/>
       </w:tr>
     </w:tbl>
     <w:tbl>
@@ -3631,7 +3631,62 @@
         </w:rPr>
       </w:pPr>
     </w:p>
+    <w:p>
+      <w:pPr>
+        <w:spacing w:after="0" w:line="240" w:lineRule="auto"/>
+        <w:rPr>
+          <w:sz w:val="2"/>
+        </w:rPr>
+      </w:pPr>
+    </w:p>
+    <w:p>
+      <w:pPr>
+        <w:spacing w:after="0" w:line="240" w:lineRule="auto"/>
+        <w:rPr>
+          <w:sz w:val="2"/>
+        </w:rPr>
+      </w:pPr>
+    </w:p>
+    <w:p>
+      <w:pPr>
+        <w:spacing w:after="0" w:line="240" w:lineRule="auto"/>
+        <w:rPr>
+          <w:sz w:val="2"/>
+        </w:rPr>
+      </w:pPr>
+      <w:r>
+        <w:rPr>
+          <w:sz w:val="2"/>
+        </w:rPr>
+        <w:t>`</w:t>
+      </w:r>
+    </w:p>
+    <w:p>
+      <w:pPr>
+        <w:spacing w:after="0" w:line="240" w:lineRule="auto"/>
+        <w:rPr>
+          <w:sz w:val="2"/>
+        </w:rPr>
+      </w:pPr>
+    </w:p>
+    <w:p>
+      <w:pPr>
+        <w:spacing w:after="0" w:line="240" w:lineRule="auto"/>
+        <w:rPr>
+          <w:sz w:val="2"/>
+        </w:rPr>
+      </w:pPr>
+    </w:p>
+    <w:p>
+      <w:pPr>
+        <w:spacing w:after="0" w:line="240" w:lineRule="auto"/>
+        <w:rPr>
+          <w:sz w:val="2"/>
+        </w:rPr>
+      </w:pPr>
+    </w:p>
     <w:sectPr>
+      <w:footerReference w:type="default" r:id="rId7"/>
       <w:pgSz w:w="12240" w:h="15840"/>
       <w:pgMar w:top="720" w:right="1440" w:bottom="1440" w:left="1440" w:header="720" w:footer="720" w:gutter="0"/>
       <w:cols w:space="720"/>
@@ -3639,6 +3694,71 @@
     </w:sectPr>
   </w:body>
 </w:document>
+</file>
+
+<file path=word/endnotes.xml><?xml version="1.0" encoding="utf-8"?>
+<w:endnotes xmlns:wpc="http://schemas.microsoft.com/office/word/2010/wordprocessingCanvas" xmlns:cx="http://schemas.microsoft.com/office/drawing/2014/chartex" xmlns:cx1="http://schemas.microsoft.com/office/drawing/2015/9/8/chartex" xmlns:cx2="http://schemas.microsoft.com/office/drawing/2015/10/21/chartex" xmlns:cx3="http://schemas.microsoft.com/office/drawing/2016/5/9/chartex" xmlns:cx4="http://schemas.microsoft.com/office/drawing/2016/5/10/chartex" xmlns:cx5="http://schemas.microsoft.com/office/drawing/2016/5/11/chartex" xmlns:mc="http://schemas.openxmlformats.org/markup-compatibility/2006" xmlns:o="urn:schemas-microsoft-com:office:office" xmlns:r="http://schemas.openxmlformats.org/officeDocument/2006/relationships" xmlns:m="http://schemas.openxmlformats.org/officeDocument/2006/math" xmlns:v="urn:schemas-microsoft-com:vml" xmlns:wp14="http://schemas.microsoft.com/office/word/2010/wordprocessingDrawing" xmlns:wp="http://schemas.openxmlformats.org/drawingml/2006/wordprocessingDrawing" xmlns:w10="urn:schemas-microsoft-com:office:word" xmlns:w="http://schemas.openxmlformats.org/wordprocessingml/2006/main" xmlns:w14="http://schemas.microsoft.com/office/word/2010/wordml" xmlns:w15="http://schemas.microsoft.com/office/word/2012/wordml" xmlns:w16se="http://schemas.microsoft.com/office/word/2015/wordml/symex" xmlns:wpg="http://schemas.microsoft.com/office/word/2010/wordprocessingGroup" xmlns:wpi="http://schemas.microsoft.com/office/word/2010/wordprocessingInk" xmlns:wne="http://schemas.microsoft.com/office/word/2006/wordml" xmlns:wps="http://schemas.microsoft.com/office/word/2010/wordprocessingShape" mc:Ignorable="w14 w15 w16se wp14">
+  <w:endnote w:type="separator" w:id="-1">
+    <w:p>
+      <w:pPr>
+        <w:spacing w:after="0" w:line="240" w:lineRule="auto"/>
+      </w:pPr>
+      <w:r>
+        <w:separator/>
+      </w:r>
+    </w:p>
+  </w:endnote>
+  <w:endnote w:type="continuationSeparator" w:id="0">
+    <w:p>
+      <w:pPr>
+        <w:spacing w:after="0" w:line="240" w:lineRule="auto"/>
+      </w:pPr>
+      <w:r>
+        <w:continuationSeparator/>
+      </w:r>
+    </w:p>
+  </w:endnote>
+</w:endnotes>
+</file>
+
+<file path=word/footer1.xml><?xml version="1.0" encoding="utf-8"?>
+<w:ftr xmlns:wpc="http://schemas.microsoft.com/office/word/2010/wordprocessingCanvas" xmlns:cx="http://schemas.microsoft.com/office/drawing/2014/chartex" xmlns:cx1="http://schemas.microsoft.com/office/drawing/2015/9/8/chartex" xmlns:cx2="http://schemas.microsoft.com/office/drawing/2015/10/21/chartex" xmlns:cx3="http://schemas.microsoft.com/office/drawing/2016/5/9/chartex" xmlns:cx4="http://schemas.microsoft.com/office/drawing/2016/5/10/chartex" xmlns:cx5="http://schemas.microsoft.com/office/drawing/2016/5/11/chartex" xmlns:mc="http://schemas.openxmlformats.org/markup-compatibility/2006" xmlns:o="urn:schemas-microsoft-com:office:office" xmlns:r="http://schemas.openxmlformats.org/officeDocument/2006/relationships" xmlns:m="http://schemas.openxmlformats.org/officeDocument/2006/math" xmlns:v="urn:schemas-microsoft-com:vml" xmlns:wp14="http://schemas.microsoft.com/office/word/2010/wordprocessingDrawing" xmlns:wp="http://schemas.openxmlformats.org/drawingml/2006/wordprocessingDrawing" xmlns:w10="urn:schemas-microsoft-com:office:word" xmlns:w="http://schemas.openxmlformats.org/wordprocessingml/2006/main" xmlns:w14="http://schemas.microsoft.com/office/word/2010/wordml" xmlns:w15="http://schemas.microsoft.com/office/word/2012/wordml" xmlns:w16se="http://schemas.microsoft.com/office/word/2015/wordml/symex" xmlns:wpg="http://schemas.microsoft.com/office/word/2010/wordprocessingGroup" xmlns:wpi="http://schemas.microsoft.com/office/word/2010/wordprocessingInk" xmlns:wne="http://schemas.microsoft.com/office/word/2006/wordml" xmlns:wps="http://schemas.microsoft.com/office/word/2010/wordprocessingShape" mc:Ignorable="w14 w15 w16se wp14">
+  <w:p>
+    <w:pPr>
+      <w:pStyle w:val="Footer"/>
+    </w:pPr>
+  </w:p>
+  <w:p>
+    <w:pPr>
+      <w:pStyle w:val="Footer"/>
+    </w:pPr>
+  </w:p>
+</w:ftr>
+</file>
+
+<file path=word/footnotes.xml><?xml version="1.0" encoding="utf-8"?>
+<w:footnotes xmlns:wpc="http://schemas.microsoft.com/office/word/2010/wordprocessingCanvas" xmlns:cx="http://schemas.microsoft.com/office/drawing/2014/chartex" xmlns:cx1="http://schemas.microsoft.com/office/drawing/2015/9/8/chartex" xmlns:cx2="http://schemas.microsoft.com/office/drawing/2015/10/21/chartex" xmlns:cx3="http://schemas.microsoft.com/office/drawing/2016/5/9/chartex" xmlns:cx4="http://schemas.microsoft.com/office/drawing/2016/5/10/chartex" xmlns:cx5="http://schemas.microsoft.com/office/drawing/2016/5/11/chartex" xmlns:mc="http://schemas.openxmlformats.org/markup-compatibility/2006" xmlns:o="urn:schemas-microsoft-com:office:office" xmlns:r="http://schemas.openxmlformats.org/officeDocument/2006/relationships" xmlns:m="http://schemas.openxmlformats.org/officeDocument/2006/math" xmlns:v="urn:schemas-microsoft-com:vml" xmlns:wp14="http://schemas.microsoft.com/office/word/2010/wordprocessingDrawing" xmlns:wp="http://schemas.openxmlformats.org/drawingml/2006/wordprocessingDrawing" xmlns:w10="urn:schemas-microsoft-com:office:word" xmlns:w="http://schemas.openxmlformats.org/wordprocessingml/2006/main" xmlns:w14="http://schemas.microsoft.com/office/word/2010/wordml" xmlns:w15="http://schemas.microsoft.com/office/word/2012/wordml" xmlns:w16se="http://schemas.microsoft.com/office/word/2015/wordml/symex" xmlns:wpg="http://schemas.microsoft.com/office/word/2010/wordprocessingGroup" xmlns:wpi="http://schemas.microsoft.com/office/word/2010/wordprocessingInk" xmlns:wne="http://schemas.microsoft.com/office/word/2006/wordml" xmlns:wps="http://schemas.microsoft.com/office/word/2010/wordprocessingShape" mc:Ignorable="w14 w15 w16se wp14">
+  <w:footnote w:type="separator" w:id="-1">
+    <w:p>
+      <w:pPr>
+        <w:spacing w:after="0" w:line="240" w:lineRule="auto"/>
+      </w:pPr>
+      <w:r>
+        <w:separator/>
+      </w:r>
+    </w:p>
+  </w:footnote>
+  <w:footnote w:type="continuationSeparator" w:id="0">
+    <w:p>
+      <w:pPr>
+        <w:spacing w:after="0" w:line="240" w:lineRule="auto"/>
+      </w:pPr>
+      <w:r>
+        <w:continuationSeparator/>
+      </w:r>
+    </w:p>
+  </w:footnote>
+</w:footnotes>
 </file>
 
 <file path=word/styles.xml><?xml version="1.0" encoding="utf-8"?>
@@ -4097,6 +4217,50 @@
     </w:rPr>
     <w:tblPr/>
   </w:style>
+  <w:style w:type="paragraph" w:styleId="Header">
+    <w:name w:val="header"/>
+    <w:basedOn w:val="Normal"/>
+    <w:link w:val="HeaderChar"/>
+    <w:uiPriority w:val="99"/>
+    <w:unhideWhenUsed/>
+    <w:rsid w:val="00F153AF"/>
+    <w:pPr>
+      <w:tabs>
+        <w:tab w:val="center" w:pos="4680"/>
+        <w:tab w:val="right" w:pos="9360"/>
+      </w:tabs>
+      <w:spacing w:after="0" w:line="240" w:lineRule="auto"/>
+    </w:pPr>
+  </w:style>
+  <w:style w:type="character" w:customStyle="1" w:styleId="HeaderChar">
+    <w:name w:val="Header Char"/>
+    <w:basedOn w:val="DefaultParagraphFont"/>
+    <w:link w:val="Header"/>
+    <w:uiPriority w:val="99"/>
+    <w:rsid w:val="00F153AF"/>
+  </w:style>
+  <w:style w:type="paragraph" w:styleId="Footer">
+    <w:name w:val="footer"/>
+    <w:basedOn w:val="Normal"/>
+    <w:link w:val="FooterChar"/>
+    <w:uiPriority w:val="99"/>
+    <w:unhideWhenUsed/>
+    <w:rsid w:val="00F153AF"/>
+    <w:pPr>
+      <w:tabs>
+        <w:tab w:val="center" w:pos="4680"/>
+        <w:tab w:val="right" w:pos="9360"/>
+      </w:tabs>
+      <w:spacing w:after="0" w:line="240" w:lineRule="auto"/>
+    </w:pPr>
+  </w:style>
+  <w:style w:type="character" w:customStyle="1" w:styleId="FooterChar">
+    <w:name w:val="Footer Char"/>
+    <w:basedOn w:val="DefaultParagraphFont"/>
+    <w:link w:val="Footer"/>
+    <w:uiPriority w:val="99"/>
+    <w:rsid w:val="00F153AF"/>
+  </w:style>
 </w:styles>
 </file>
 

</xml_diff>